<commit_message>
crc + hamming + sliding window protocols
</commit_message>
<xml_diff>
--- a/network_commands_lab_2.docx
+++ b/network_commands_lab_2.docx
@@ -100,63 +100,7 @@
         <w:jc w:val="both"/>
       </w:pPr>
       <w:r>
-        <w:t xml:space="preserve">Set up a small wired and wireless network of 2 to 4 computers using Hub/Switch/Access point. It includes installation of LAN Cards, Preparation of Cables/ Installation and Configuration of Access Point, Assigning unique IP addresses and use of ping utility. Hands on for network commands - ping, </w:t>
-      </w:r>
-      <w:proofErr w:type="spellStart"/>
-      <w:r>
-        <w:t>pathping</w:t>
-      </w:r>
-      <w:proofErr w:type="spellEnd"/>
-      <w:r>
-        <w:t>, ipconfig/</w:t>
-      </w:r>
-      <w:proofErr w:type="spellStart"/>
-      <w:r>
-        <w:t>ifconfig</w:t>
-      </w:r>
-      <w:proofErr w:type="spellEnd"/>
-      <w:r>
-        <w:t xml:space="preserve">, </w:t>
-      </w:r>
-      <w:proofErr w:type="spellStart"/>
-      <w:r>
-        <w:t>arp</w:t>
-      </w:r>
-      <w:proofErr w:type="spellEnd"/>
-      <w:r>
-        <w:t xml:space="preserve">, netstat, </w:t>
-      </w:r>
-      <w:proofErr w:type="spellStart"/>
-      <w:r>
-        <w:t>nbtstat</w:t>
-      </w:r>
-      <w:proofErr w:type="spellEnd"/>
-      <w:r>
-        <w:t xml:space="preserve">, </w:t>
-      </w:r>
-      <w:proofErr w:type="spellStart"/>
-      <w:r>
-        <w:t>nslookup</w:t>
-      </w:r>
-      <w:proofErr w:type="spellEnd"/>
-      <w:r>
-        <w:t>, route, traceroute/</w:t>
-      </w:r>
-      <w:proofErr w:type="spellStart"/>
-      <w:r>
-        <w:t>tracert</w:t>
-      </w:r>
-      <w:proofErr w:type="spellEnd"/>
-      <w:r>
-        <w:t xml:space="preserve">, </w:t>
-      </w:r>
-      <w:proofErr w:type="spellStart"/>
-      <w:r>
-        <w:t>nmap</w:t>
-      </w:r>
-      <w:proofErr w:type="spellEnd"/>
-      <w:r>
-        <w:t>.</w:t>
+        <w:t>Set up a small wired and wireless network of 2 to 4 computers using Hub/Switch/Access point. It includes installation of LAN Cards, Preparation of Cables/ Installation and Configuration of Access Point, Assigning unique IP addresses and use of ping utility. Hands on for network commands - ping, pathping, ipconfig/ifconfig, arp, netstat, nbtstat, nslookup, route, traceroute/tracert, nmap.</w:t>
       </w:r>
     </w:p>
     <w:p>
@@ -327,15 +271,7 @@
         <w:jc w:val="both"/>
       </w:pPr>
       <w:r>
-        <w:t>Category 2 - Data to 4 Mbps (</w:t>
-      </w:r>
-      <w:proofErr w:type="spellStart"/>
-      <w:r>
-        <w:t>Localtalk</w:t>
-      </w:r>
-      <w:proofErr w:type="spellEnd"/>
-      <w:r>
-        <w:t>)</w:t>
+        <w:t>Category 2 - Data to 4 Mbps (Localtalk)</w:t>
       </w:r>
     </w:p>
     <w:p>
@@ -400,97 +336,50 @@
           <w:szCs w:val="24"/>
         </w:rPr>
       </w:pPr>
-      <w:proofErr w:type="spellStart"/>
-      <w:r>
-        <w:rPr>
-          <w:b/>
-          <w:bCs/>
-          <w:sz w:val="24"/>
-          <w:szCs w:val="24"/>
-        </w:rPr>
-        <w:t>Color</w:t>
-      </w:r>
-      <w:proofErr w:type="spellEnd"/>
-      <w:r>
-        <w:rPr>
-          <w:b/>
-          <w:bCs/>
-          <w:sz w:val="24"/>
-          <w:szCs w:val="24"/>
-        </w:rPr>
-        <w:t xml:space="preserve"> Coding of Twisted Pair cable – </w:t>
-      </w:r>
-    </w:p>
-    <w:p>
-      <w:pPr>
-        <w:spacing w:line="276" w:lineRule="auto"/>
-        <w:jc w:val="both"/>
-      </w:pPr>
-      <w:r>
-        <w:t xml:space="preserve">The </w:t>
-      </w:r>
-      <w:proofErr w:type="spellStart"/>
-      <w:r>
-        <w:t>color</w:t>
-      </w:r>
-      <w:proofErr w:type="spellEnd"/>
-      <w:r>
-        <w:t xml:space="preserve"> code for twisted pair cables, particularly for Ethernet cables, is used to ensure consistency and proper connections when terminating the cable's connectors (such as RJ-45 connectors) on both ends. In an Ethernet cable, there are four twisted pairs of wires, and each wire within a pair is assigned a specific </w:t>
-      </w:r>
-      <w:proofErr w:type="spellStart"/>
-      <w:r>
-        <w:t>color</w:t>
-      </w:r>
-      <w:proofErr w:type="spellEnd"/>
-      <w:r>
-        <w:t xml:space="preserve">. </w:t>
-      </w:r>
-    </w:p>
-    <w:p>
-      <w:pPr>
-        <w:spacing w:line="276" w:lineRule="auto"/>
-        <w:jc w:val="both"/>
-      </w:pPr>
-    </w:p>
-    <w:p>
-      <w:pPr>
-        <w:spacing w:line="276" w:lineRule="auto"/>
-        <w:jc w:val="both"/>
-        <w:rPr>
-          <w:b/>
-          <w:bCs/>
-          <w:sz w:val="24"/>
-          <w:szCs w:val="24"/>
-        </w:rPr>
-      </w:pPr>
-      <w:r>
-        <w:rPr>
-          <w:b/>
-          <w:bCs/>
-          <w:sz w:val="24"/>
-          <w:szCs w:val="24"/>
-        </w:rPr>
-        <w:t xml:space="preserve">The </w:t>
-      </w:r>
-      <w:proofErr w:type="spellStart"/>
-      <w:r>
-        <w:rPr>
-          <w:b/>
-          <w:bCs/>
-          <w:sz w:val="24"/>
-          <w:szCs w:val="24"/>
-        </w:rPr>
-        <w:t>color</w:t>
-      </w:r>
-      <w:proofErr w:type="spellEnd"/>
-      <w:r>
-        <w:rPr>
-          <w:b/>
-          <w:bCs/>
-          <w:sz w:val="24"/>
-          <w:szCs w:val="24"/>
-        </w:rPr>
-        <w:t xml:space="preserve"> code is typically as follows:</w:t>
+      <w:r>
+        <w:rPr>
+          <w:b/>
+          <w:bCs/>
+          <w:sz w:val="24"/>
+          <w:szCs w:val="24"/>
+        </w:rPr>
+        <w:t xml:space="preserve">Color Coding of Twisted Pair cable – </w:t>
+      </w:r>
+    </w:p>
+    <w:p>
+      <w:pPr>
+        <w:spacing w:line="276" w:lineRule="auto"/>
+        <w:jc w:val="both"/>
+      </w:pPr>
+      <w:r>
+        <w:t xml:space="preserve">The color code for twisted pair cables, particularly for Ethernet cables, is used to ensure consistency and proper connections when terminating the cable's connectors (such as RJ-45 connectors) on both ends. In an Ethernet cable, there are four twisted pairs of wires, and each wire within a pair is assigned a specific color. </w:t>
+      </w:r>
+    </w:p>
+    <w:p>
+      <w:pPr>
+        <w:spacing w:line="276" w:lineRule="auto"/>
+        <w:jc w:val="both"/>
+      </w:pPr>
+    </w:p>
+    <w:p>
+      <w:pPr>
+        <w:spacing w:line="276" w:lineRule="auto"/>
+        <w:jc w:val="both"/>
+        <w:rPr>
+          <w:b/>
+          <w:bCs/>
+          <w:sz w:val="24"/>
+          <w:szCs w:val="24"/>
+        </w:rPr>
+      </w:pPr>
+      <w:r>
+        <w:rPr>
+          <w:b/>
+          <w:bCs/>
+          <w:sz w:val="24"/>
+          <w:szCs w:val="24"/>
+        </w:rPr>
+        <w:t>The color code is typically as follows:</w:t>
       </w:r>
     </w:p>
     <w:p>
@@ -535,32 +424,16 @@
         <w:jc w:val="both"/>
       </w:pPr>
       <w:r>
-        <w:t xml:space="preserve">When crimping connectors onto the ends of twisted pair cables, it's crucial to follow the </w:t>
-      </w:r>
-      <w:proofErr w:type="spellStart"/>
-      <w:r>
-        <w:t>color</w:t>
-      </w:r>
-      <w:proofErr w:type="spellEnd"/>
-      <w:r>
-        <w:t xml:space="preserve"> code and pinout scheme accurately. Mistakes in wiring can lead to connectivity issues or complete failure of data transmission.</w:t>
-      </w:r>
-    </w:p>
-    <w:p>
-      <w:pPr>
-        <w:spacing w:line="276" w:lineRule="auto"/>
-        <w:jc w:val="both"/>
-      </w:pPr>
-      <w:r>
-        <w:t xml:space="preserve">The </w:t>
-      </w:r>
-      <w:proofErr w:type="spellStart"/>
-      <w:r>
-        <w:t>color</w:t>
-      </w:r>
-      <w:proofErr w:type="spellEnd"/>
-      <w:r>
-        <w:t xml:space="preserve"> code and standards for twisted pair cables are essential for maintaining a structured cabling system, especially in networking and telecommunications environments. Adhering to these standards helps ensure reliable data transmission, reduces the risk of errors, and simplifies troubleshooting and maintenance.</w:t>
+        <w:t>When crimping connectors onto the ends of twisted pair cables, it's crucial to follow the color code and pinout scheme accurately. Mistakes in wiring can lead to connectivity issues or complete failure of data transmission.</w:t>
+      </w:r>
+    </w:p>
+    <w:p>
+      <w:pPr>
+        <w:spacing w:line="276" w:lineRule="auto"/>
+        <w:jc w:val="both"/>
+      </w:pPr>
+      <w:r>
+        <w:t>The color code and standards for twisted pair cables are essential for maintaining a structured cabling system, especially in networking and telecommunications environments. Adhering to these standards helps ensure reliable data transmission, reduces the risk of errors, and simplifies troubleshooting and maintenance.</w:t>
       </w:r>
     </w:p>
     <w:p>
@@ -659,6 +532,7 @@
         <w:rPr>
           <w:b/>
           <w:bCs/>
+          <w:noProof/>
           <w:sz w:val="24"/>
           <w:szCs w:val="24"/>
         </w:rPr>
@@ -767,6 +641,7 @@
           <w:rFonts w:ascii="Times New Roman" w:hAnsi="Times New Roman" w:cs="Times New Roman"/>
           <w:b/>
           <w:bCs/>
+          <w:noProof/>
           <w:sz w:val="28"/>
           <w:szCs w:val="28"/>
         </w:rPr>
@@ -820,6 +695,7 @@
         <w:rPr>
           <w:b/>
           <w:bCs/>
+          <w:noProof/>
           <w:sz w:val="24"/>
           <w:szCs w:val="24"/>
         </w:rPr>
@@ -924,6 +800,7 @@
       </w:pPr>
       <w:r>
         <w:rPr>
+          <w:noProof/>
           <w:sz w:val="24"/>
           <w:szCs w:val="24"/>
         </w:rPr>
@@ -983,6 +860,7 @@
       </w:pPr>
       <w:r>
         <w:rPr>
+          <w:noProof/>
           <w:sz w:val="24"/>
           <w:szCs w:val="24"/>
         </w:rPr>
@@ -1059,19 +937,8 @@
           <w:sz w:val="24"/>
           <w:szCs w:val="24"/>
         </w:rPr>
-        <w:t xml:space="preserve">4. </w:t>
-      </w:r>
-      <w:proofErr w:type="spellStart"/>
-      <w:r>
-        <w:rPr>
-          <w:b/>
-          <w:bCs/>
-          <w:sz w:val="24"/>
-          <w:szCs w:val="24"/>
-        </w:rPr>
-        <w:t>arp</w:t>
-      </w:r>
-      <w:proofErr w:type="spellEnd"/>
+        <w:t>4. arp</w:t>
+      </w:r>
     </w:p>
     <w:p>
       <w:pPr>
@@ -1089,61 +956,7 @@
           <w:sz w:val="24"/>
           <w:szCs w:val="24"/>
         </w:rPr>
-        <w:t xml:space="preserve">The </w:t>
-      </w:r>
-      <w:proofErr w:type="spellStart"/>
-      <w:r>
-        <w:rPr>
-          <w:rFonts w:cstheme="minorHAnsi"/>
-          <w:sz w:val="24"/>
-          <w:szCs w:val="24"/>
-        </w:rPr>
-        <w:t>arp</w:t>
-      </w:r>
-      <w:proofErr w:type="spellEnd"/>
-      <w:r>
-        <w:rPr>
-          <w:rFonts w:cstheme="minorHAnsi"/>
-          <w:sz w:val="24"/>
-          <w:szCs w:val="24"/>
-        </w:rPr>
-        <w:t xml:space="preserve"> (Address Resolution Protocol) command is used to map an IP (Internet Protocol) address to a corresponding MAC (Media Access Control) address in a local network. There are different options available in </w:t>
-      </w:r>
-      <w:proofErr w:type="spellStart"/>
-      <w:r>
-        <w:rPr>
-          <w:rFonts w:cstheme="minorHAnsi"/>
-          <w:sz w:val="24"/>
-          <w:szCs w:val="24"/>
-        </w:rPr>
-        <w:t>arp</w:t>
-      </w:r>
-      <w:proofErr w:type="spellEnd"/>
-      <w:r>
-        <w:rPr>
-          <w:rFonts w:cstheme="minorHAnsi"/>
-          <w:sz w:val="24"/>
-          <w:szCs w:val="24"/>
-        </w:rPr>
-        <w:t xml:space="preserve"> command. The </w:t>
-      </w:r>
-      <w:proofErr w:type="spellStart"/>
-      <w:r>
-        <w:rPr>
-          <w:rFonts w:cstheme="minorHAnsi"/>
-          <w:sz w:val="24"/>
-          <w:szCs w:val="24"/>
-        </w:rPr>
-        <w:t>arp</w:t>
-      </w:r>
-      <w:proofErr w:type="spellEnd"/>
-      <w:r>
-        <w:rPr>
-          <w:rFonts w:cstheme="minorHAnsi"/>
-          <w:sz w:val="24"/>
-          <w:szCs w:val="24"/>
-        </w:rPr>
-        <w:t xml:space="preserve"> – a </w:t>
+        <w:t xml:space="preserve">The arp (Address Resolution Protocol) command is used to map an IP (Internet Protocol) address to a corresponding MAC (Media Access Control) address in a local network. There are different options available in arp command. The arp – a </w:t>
       </w:r>
       <w:r>
         <w:rPr>
@@ -1177,29 +990,7 @@
           <w:szCs w:val="24"/>
           <w:shd w:val="clear" w:color="auto" w:fill="FFFFFF"/>
         </w:rPr>
-        <w:t xml:space="preserve">The </w:t>
-      </w:r>
-      <w:proofErr w:type="spellStart"/>
-      <w:r>
-        <w:rPr>
-          <w:rFonts w:cstheme="minorHAnsi"/>
-          <w:color w:val="000000"/>
-          <w:sz w:val="24"/>
-          <w:szCs w:val="24"/>
-          <w:shd w:val="clear" w:color="auto" w:fill="FFFFFF"/>
-        </w:rPr>
-        <w:t>arp</w:t>
-      </w:r>
-      <w:proofErr w:type="spellEnd"/>
-      <w:r>
-        <w:rPr>
-          <w:rFonts w:cstheme="minorHAnsi"/>
-          <w:color w:val="000000"/>
-          <w:sz w:val="24"/>
-          <w:szCs w:val="24"/>
-          <w:shd w:val="clear" w:color="auto" w:fill="FFFFFF"/>
-        </w:rPr>
-        <w:t xml:space="preserve"> command is primarily used for troubleshooting network connectivity issues.</w:t>
+        <w:t>The arp command is primarily used for troubleshooting network connectivity issues.</w:t>
       </w:r>
       <w:r>
         <w:rPr>
@@ -1269,6 +1060,7 @@
         <w:rPr>
           <w:b/>
           <w:bCs/>
+          <w:noProof/>
           <w:sz w:val="24"/>
           <w:szCs w:val="24"/>
         </w:rPr>
@@ -1323,6 +1115,7 @@
         <w:rPr>
           <w:b/>
           <w:bCs/>
+          <w:noProof/>
           <w:sz w:val="24"/>
           <w:szCs w:val="24"/>
         </w:rPr>
@@ -1424,15 +1217,13 @@
       <w:r>
         <w:rPr>
           <w:noProof/>
-          <w:sz w:val="24"/>
-          <w:szCs w:val="24"/>
         </w:rPr>
         <w:lastRenderedPageBreak/>
         <w:drawing>
-          <wp:inline distT="0" distB="0" distL="0" distR="0" wp14:anchorId="30B02B47" wp14:editId="5B571D13">
-            <wp:extent cx="5943600" cy="3779520"/>
+          <wp:inline distT="0" distB="0" distL="0" distR="0" wp14:anchorId="1F38C076" wp14:editId="521290EB">
+            <wp:extent cx="5943600" cy="3714750"/>
             <wp:effectExtent l="0" t="0" r="0" b="0"/>
-            <wp:docPr id="925811318" name="Picture 1"/>
+            <wp:docPr id="2073601591" name="Picture 1"/>
             <wp:cNvGraphicFramePr>
               <a:graphicFrameLocks xmlns:a="http://schemas.openxmlformats.org/drawingml/2006/main" noChangeAspect="1"/>
             </wp:cNvGraphicFramePr>
@@ -1440,30 +1231,23 @@
               <a:graphicData uri="http://schemas.openxmlformats.org/drawingml/2006/picture">
                 <pic:pic xmlns:pic="http://schemas.openxmlformats.org/drawingml/2006/picture">
                   <pic:nvPicPr>
-                    <pic:cNvPr id="925811318" name=""/>
+                    <pic:cNvPr id="2073601591" name=""/>
                     <pic:cNvPicPr/>
                   </pic:nvPicPr>
-                  <pic:blipFill rotWithShape="1">
+                  <pic:blipFill>
                     <a:blip r:embed="rId14"/>
-                    <a:srcRect t="5668" b="2024"/>
-                    <a:stretch/>
+                    <a:stretch>
+                      <a:fillRect/>
+                    </a:stretch>
                   </pic:blipFill>
-                  <pic:spPr bwMode="auto">
+                  <pic:spPr>
                     <a:xfrm>
                       <a:off x="0" y="0"/>
-                      <a:ext cx="5943600" cy="3779520"/>
+                      <a:ext cx="5943600" cy="3714750"/>
                     </a:xfrm>
                     <a:prstGeom prst="rect">
                       <a:avLst/>
                     </a:prstGeom>
-                    <a:ln>
-                      <a:noFill/>
-                    </a:ln>
-                    <a:extLst>
-                      <a:ext uri="{53640926-AAD7-44D8-BBD7-CCE9431645EC}">
-                        <a14:shadowObscured xmlns:a14="http://schemas.microsoft.com/office/drawing/2010/main"/>
-                      </a:ext>
-                    </a:extLst>
                   </pic:spPr>
                 </pic:pic>
               </a:graphicData>
@@ -1475,17 +1259,17 @@
         <w:rPr>
           <w:noProof/>
         </w:rPr>
-        <w:t xml:space="preserve"> </w:t>
+        <w:t xml:space="preserve">  </w:t>
       </w:r>
       <w:r>
         <w:rPr>
           <w:noProof/>
         </w:rPr>
         <w:drawing>
-          <wp:inline distT="0" distB="0" distL="0" distR="0" wp14:anchorId="54CC029B" wp14:editId="2BD92BF4">
-            <wp:extent cx="5951220" cy="4396740"/>
-            <wp:effectExtent l="0" t="0" r="0" b="3810"/>
-            <wp:docPr id="1793046350" name="Picture 1"/>
+          <wp:inline distT="0" distB="0" distL="0" distR="0" wp14:anchorId="37B5A782" wp14:editId="12C34B84">
+            <wp:extent cx="5943600" cy="3714750"/>
+            <wp:effectExtent l="0" t="0" r="0" b="0"/>
+            <wp:docPr id="1292186777" name="Picture 1"/>
             <wp:cNvGraphicFramePr>
               <a:graphicFrameLocks xmlns:a="http://schemas.openxmlformats.org/drawingml/2006/main" noChangeAspect="1"/>
             </wp:cNvGraphicFramePr>
@@ -1493,30 +1277,23 @@
               <a:graphicData uri="http://schemas.openxmlformats.org/drawingml/2006/picture">
                 <pic:pic xmlns:pic="http://schemas.openxmlformats.org/drawingml/2006/picture">
                   <pic:nvPicPr>
-                    <pic:cNvPr id="1793046350" name=""/>
+                    <pic:cNvPr id="1292186777" name=""/>
                     <pic:cNvPicPr/>
                   </pic:nvPicPr>
-                  <pic:blipFill rotWithShape="1">
+                  <pic:blipFill>
                     <a:blip r:embed="rId15"/>
-                    <a:srcRect r="7574"/>
-                    <a:stretch/>
+                    <a:stretch>
+                      <a:fillRect/>
+                    </a:stretch>
                   </pic:blipFill>
-                  <pic:spPr bwMode="auto">
+                  <pic:spPr>
                     <a:xfrm>
                       <a:off x="0" y="0"/>
-                      <a:ext cx="5951220" cy="4396740"/>
+                      <a:ext cx="5943600" cy="3714750"/>
                     </a:xfrm>
                     <a:prstGeom prst="rect">
                       <a:avLst/>
                     </a:prstGeom>
-                    <a:ln>
-                      <a:noFill/>
-                    </a:ln>
-                    <a:extLst>
-                      <a:ext uri="{53640926-AAD7-44D8-BBD7-CCE9431645EC}">
-                        <a14:shadowObscured xmlns:a14="http://schemas.microsoft.com/office/drawing/2010/main"/>
-                      </a:ext>
-                    </a:extLst>
                   </pic:spPr>
                 </pic:pic>
               </a:graphicData>
@@ -1530,16 +1307,23 @@
         </w:rPr>
         <w:t xml:space="preserve"> </w:t>
       </w:r>
+    </w:p>
+    <w:p>
+      <w:pPr>
+        <w:rPr>
+          <w:noProof/>
+        </w:rPr>
+      </w:pPr>
       <w:r>
         <w:rPr>
           <w:noProof/>
         </w:rPr>
         <w:lastRenderedPageBreak/>
         <w:drawing>
-          <wp:inline distT="0" distB="0" distL="0" distR="0" wp14:anchorId="79D933C7" wp14:editId="576CE155">
-            <wp:extent cx="5943600" cy="5481955"/>
-            <wp:effectExtent l="0" t="0" r="0" b="4445"/>
-            <wp:docPr id="901968993" name="Picture 1"/>
+          <wp:inline distT="0" distB="0" distL="0" distR="0" wp14:anchorId="043B4F52" wp14:editId="60863523">
+            <wp:extent cx="5943600" cy="3763645"/>
+            <wp:effectExtent l="0" t="0" r="0" b="8255"/>
+            <wp:docPr id="1958753209" name="Picture 1"/>
             <wp:cNvGraphicFramePr>
               <a:graphicFrameLocks xmlns:a="http://schemas.openxmlformats.org/drawingml/2006/main" noChangeAspect="1"/>
             </wp:cNvGraphicFramePr>
@@ -1547,7 +1331,7 @@
               <a:graphicData uri="http://schemas.openxmlformats.org/drawingml/2006/picture">
                 <pic:pic xmlns:pic="http://schemas.openxmlformats.org/drawingml/2006/picture">
                   <pic:nvPicPr>
-                    <pic:cNvPr id="901968993" name=""/>
+                    <pic:cNvPr id="1958753209" name=""/>
                     <pic:cNvPicPr/>
                   </pic:nvPicPr>
                   <pic:blipFill>
@@ -1559,7 +1343,7 @@
                   <pic:spPr>
                     <a:xfrm>
                       <a:off x="0" y="0"/>
-                      <a:ext cx="5943600" cy="5481955"/>
+                      <a:ext cx="5943600" cy="3763645"/>
                     </a:xfrm>
                     <a:prstGeom prst="rect">
                       <a:avLst/>
@@ -1577,15 +1361,22 @@
         </w:rPr>
         <w:t xml:space="preserve"> </w:t>
       </w:r>
-      <w:r>
+    </w:p>
+    <w:p>
+      <w:pPr>
         <w:rPr>
           <w:noProof/>
         </w:rPr>
+      </w:pPr>
+      <w:r>
+        <w:rPr>
+          <w:noProof/>
+        </w:rPr>
         <w:drawing>
-          <wp:inline distT="0" distB="0" distL="0" distR="0" wp14:anchorId="32EFF5B8" wp14:editId="27D0DC31">
-            <wp:extent cx="5943600" cy="1607820"/>
-            <wp:effectExtent l="0" t="0" r="0" b="0"/>
-            <wp:docPr id="1153633407" name="Picture 1"/>
+          <wp:inline distT="0" distB="0" distL="0" distR="0" wp14:anchorId="3845F2FA" wp14:editId="44FE19B1">
+            <wp:extent cx="5943600" cy="3003550"/>
+            <wp:effectExtent l="0" t="0" r="0" b="6350"/>
+            <wp:docPr id="1595475252" name="Picture 1"/>
             <wp:cNvGraphicFramePr>
               <a:graphicFrameLocks xmlns:a="http://schemas.openxmlformats.org/drawingml/2006/main" noChangeAspect="1"/>
             </wp:cNvGraphicFramePr>
@@ -1593,30 +1384,23 @@
               <a:graphicData uri="http://schemas.openxmlformats.org/drawingml/2006/picture">
                 <pic:pic xmlns:pic="http://schemas.openxmlformats.org/drawingml/2006/picture">
                   <pic:nvPicPr>
-                    <pic:cNvPr id="1153633407" name=""/>
+                    <pic:cNvPr id="1595475252" name=""/>
                     <pic:cNvPicPr/>
                   </pic:nvPicPr>
-                  <pic:blipFill rotWithShape="1">
+                  <pic:blipFill>
                     <a:blip r:embed="rId17"/>
-                    <a:srcRect b="67580"/>
-                    <a:stretch/>
+                    <a:stretch>
+                      <a:fillRect/>
+                    </a:stretch>
                   </pic:blipFill>
-                  <pic:spPr bwMode="auto">
+                  <pic:spPr>
                     <a:xfrm>
                       <a:off x="0" y="0"/>
-                      <a:ext cx="5943600" cy="1607820"/>
+                      <a:ext cx="5943600" cy="3003550"/>
                     </a:xfrm>
                     <a:prstGeom prst="rect">
                       <a:avLst/>
                     </a:prstGeom>
-                    <a:ln>
-                      <a:noFill/>
-                    </a:ln>
-                    <a:extLst>
-                      <a:ext uri="{53640926-AAD7-44D8-BBD7-CCE9431645EC}">
-                        <a14:shadowObscured xmlns:a14="http://schemas.microsoft.com/office/drawing/2010/main"/>
-                      </a:ext>
-                    </a:extLst>
                   </pic:spPr>
                 </pic:pic>
               </a:graphicData>
@@ -1630,16 +1414,29 @@
         </w:rPr>
         <w:t xml:space="preserve"> </w:t>
       </w:r>
-      <w:r>
-        <w:rPr>
-          <w:noProof/>
+    </w:p>
+    <w:p>
+      <w:pPr>
+        <w:rPr>
+          <w:b/>
+          <w:bCs/>
+          <w:sz w:val="24"/>
+          <w:szCs w:val="24"/>
+        </w:rPr>
+      </w:pPr>
+      <w:r>
+        <w:rPr>
+          <w:b/>
+          <w:bCs/>
+          <w:sz w:val="24"/>
+          <w:szCs w:val="24"/>
         </w:rPr>
         <w:lastRenderedPageBreak/>
         <w:drawing>
-          <wp:inline distT="0" distB="0" distL="0" distR="0" wp14:anchorId="54C00422" wp14:editId="3A9CE958">
-            <wp:extent cx="5943600" cy="2872740"/>
-            <wp:effectExtent l="0" t="0" r="0" b="3810"/>
-            <wp:docPr id="223824611" name="Picture 223824611"/>
+          <wp:inline distT="0" distB="0" distL="0" distR="0" wp14:anchorId="3CA995FE" wp14:editId="70A6393D">
+            <wp:extent cx="5943600" cy="3714750"/>
+            <wp:effectExtent l="0" t="0" r="0" b="0"/>
+            <wp:docPr id="1322704899" name="Picture 1"/>
             <wp:cNvGraphicFramePr>
               <a:graphicFrameLocks xmlns:a="http://schemas.openxmlformats.org/drawingml/2006/main" noChangeAspect="1"/>
             </wp:cNvGraphicFramePr>
@@ -1647,30 +1444,23 @@
               <a:graphicData uri="http://schemas.openxmlformats.org/drawingml/2006/picture">
                 <pic:pic xmlns:pic="http://schemas.openxmlformats.org/drawingml/2006/picture">
                   <pic:nvPicPr>
-                    <pic:cNvPr id="1153633407" name=""/>
+                    <pic:cNvPr id="1322704899" name=""/>
                     <pic:cNvPicPr/>
                   </pic:nvPicPr>
-                  <pic:blipFill rotWithShape="1">
-                    <a:blip r:embed="rId17"/>
-                    <a:srcRect l="-128" t="31497" r="128" b="10577"/>
-                    <a:stretch/>
+                  <pic:blipFill>
+                    <a:blip r:embed="rId18"/>
+                    <a:stretch>
+                      <a:fillRect/>
+                    </a:stretch>
                   </pic:blipFill>
-                  <pic:spPr bwMode="auto">
+                  <pic:spPr>
                     <a:xfrm>
                       <a:off x="0" y="0"/>
-                      <a:ext cx="5943600" cy="2872740"/>
+                      <a:ext cx="5943600" cy="3714750"/>
                     </a:xfrm>
                     <a:prstGeom prst="rect">
                       <a:avLst/>
                     </a:prstGeom>
-                    <a:ln>
-                      <a:noFill/>
-                    </a:ln>
-                    <a:extLst>
-                      <a:ext uri="{53640926-AAD7-44D8-BBD7-CCE9431645EC}">
-                        <a14:shadowObscured xmlns:a14="http://schemas.microsoft.com/office/drawing/2010/main"/>
-                      </a:ext>
-                    </a:extLst>
                   </pic:spPr>
                 </pic:pic>
               </a:graphicData>
@@ -1680,13 +1470,62 @@
       </w:r>
       <w:r>
         <w:rPr>
+          <w:b/>
+          <w:bCs/>
+          <w:sz w:val="24"/>
+          <w:szCs w:val="24"/>
+        </w:rPr>
+        <w:t xml:space="preserve"> </w:t>
+      </w:r>
+    </w:p>
+    <w:p>
+      <w:pPr>
+        <w:rPr>
           <w:noProof/>
         </w:rPr>
+      </w:pPr>
+      <w:r>
+        <w:rPr>
+          <w:b/>
+          <w:bCs/>
+          <w:sz w:val="24"/>
+          <w:szCs w:val="24"/>
+        </w:rPr>
+        <w:t>6. pathping</w:t>
+      </w:r>
+    </w:p>
+    <w:p>
+      <w:pPr>
+        <w:jc w:val="both"/>
+        <w:rPr>
+          <w:sz w:val="24"/>
+          <w:szCs w:val="24"/>
+        </w:rPr>
+      </w:pPr>
+      <w:r>
+        <w:rPr>
+          <w:sz w:val="24"/>
+          <w:szCs w:val="24"/>
+        </w:rPr>
+        <w:t>The pathping command is used to troubleshoot network issues. It combines features of both tracert and ping commands. When executed, it displays the IP addresses of each hop along with the round-trip time (RTT) for reaching that hop. Pathping provides more detailed information compared to tracert or ping alone. It computes the data for 25 seconds.</w:t>
+      </w:r>
+    </w:p>
+    <w:p>
+      <w:pPr>
+        <w:jc w:val="both"/>
+        <w:rPr>
+          <w:noProof/>
+        </w:rPr>
+      </w:pPr>
+      <w:r>
+        <w:rPr>
+          <w:noProof/>
+        </w:rPr>
         <w:drawing>
-          <wp:inline distT="0" distB="0" distL="0" distR="0" wp14:anchorId="29D7094F" wp14:editId="6EA1061C">
-            <wp:extent cx="5943600" cy="3444240"/>
-            <wp:effectExtent l="0" t="0" r="0" b="3810"/>
-            <wp:docPr id="1893163892" name="Picture 1"/>
+          <wp:inline distT="0" distB="0" distL="0" distR="0" wp14:anchorId="0D55E9B4" wp14:editId="0B81D568">
+            <wp:extent cx="5943600" cy="2835910"/>
+            <wp:effectExtent l="0" t="0" r="0" b="2540"/>
+            <wp:docPr id="1438971677" name="Picture 1"/>
             <wp:cNvGraphicFramePr>
               <a:graphicFrameLocks xmlns:a="http://schemas.openxmlformats.org/drawingml/2006/main" noChangeAspect="1"/>
             </wp:cNvGraphicFramePr>
@@ -1694,61 +1533,7 @@
               <a:graphicData uri="http://schemas.openxmlformats.org/drawingml/2006/picture">
                 <pic:pic xmlns:pic="http://schemas.openxmlformats.org/drawingml/2006/picture">
                   <pic:nvPicPr>
-                    <pic:cNvPr id="1893163892" name=""/>
-                    <pic:cNvPicPr/>
-                  </pic:nvPicPr>
-                  <pic:blipFill rotWithShape="1">
-                    <a:blip r:embed="rId18"/>
-                    <a:srcRect b="32453"/>
-                    <a:stretch/>
-                  </pic:blipFill>
-                  <pic:spPr bwMode="auto">
-                    <a:xfrm>
-                      <a:off x="0" y="0"/>
-                      <a:ext cx="5943600" cy="3444240"/>
-                    </a:xfrm>
-                    <a:prstGeom prst="rect">
-                      <a:avLst/>
-                    </a:prstGeom>
-                    <a:ln>
-                      <a:noFill/>
-                    </a:ln>
-                    <a:extLst>
-                      <a:ext uri="{53640926-AAD7-44D8-BBD7-CCE9431645EC}">
-                        <a14:shadowObscured xmlns:a14="http://schemas.microsoft.com/office/drawing/2010/main"/>
-                      </a:ext>
-                    </a:extLst>
-                  </pic:spPr>
-                </pic:pic>
-              </a:graphicData>
-            </a:graphic>
-          </wp:inline>
-        </w:drawing>
-      </w:r>
-      <w:r>
-        <w:rPr>
-          <w:noProof/>
-        </w:rPr>
-        <w:t xml:space="preserve"> </w:t>
-      </w:r>
-      <w:r>
-        <w:rPr>
-          <w:noProof/>
-        </w:rPr>
-        <w:lastRenderedPageBreak/>
-        <w:drawing>
-          <wp:inline distT="0" distB="0" distL="0" distR="0" wp14:anchorId="3A97C224" wp14:editId="269020D0">
-            <wp:extent cx="5943600" cy="3096895"/>
-            <wp:effectExtent l="0" t="0" r="0" b="8255"/>
-            <wp:docPr id="1045388759" name="Picture 1"/>
-            <wp:cNvGraphicFramePr>
-              <a:graphicFrameLocks xmlns:a="http://schemas.openxmlformats.org/drawingml/2006/main" noChangeAspect="1"/>
-            </wp:cNvGraphicFramePr>
-            <a:graphic xmlns:a="http://schemas.openxmlformats.org/drawingml/2006/main">
-              <a:graphicData uri="http://schemas.openxmlformats.org/drawingml/2006/picture">
-                <pic:pic xmlns:pic="http://schemas.openxmlformats.org/drawingml/2006/picture">
-                  <pic:nvPicPr>
-                    <pic:cNvPr id="1045388759" name=""/>
+                    <pic:cNvPr id="1438971677" name=""/>
                     <pic:cNvPicPr/>
                   </pic:nvPicPr>
                   <pic:blipFill>
@@ -1760,7 +1545,7 @@
                   <pic:spPr>
                     <a:xfrm>
                       <a:off x="0" y="0"/>
-                      <a:ext cx="5943600" cy="3096895"/>
+                      <a:ext cx="5943600" cy="2835910"/>
                     </a:xfrm>
                     <a:prstGeom prst="rect">
                       <a:avLst/>
@@ -1772,102 +1557,89 @@
           </wp:inline>
         </w:drawing>
       </w:r>
-      <w:r>
-        <w:rPr>
-          <w:b/>
-          <w:bCs/>
-          <w:sz w:val="24"/>
-          <w:szCs w:val="24"/>
-        </w:rPr>
+    </w:p>
+    <w:p>
+      <w:pPr>
+        <w:jc w:val="both"/>
+        <w:rPr>
+          <w:sz w:val="24"/>
+          <w:szCs w:val="24"/>
+        </w:rPr>
+      </w:pPr>
+    </w:p>
+    <w:p>
+      <w:pPr>
+        <w:rPr>
+          <w:b/>
+          <w:bCs/>
+          <w:sz w:val="24"/>
+          <w:szCs w:val="24"/>
+        </w:rPr>
+      </w:pPr>
+      <w:r>
+        <w:rPr>
+          <w:b/>
+          <w:bCs/>
+          <w:sz w:val="24"/>
+          <w:szCs w:val="24"/>
+        </w:rPr>
+        <w:lastRenderedPageBreak/>
+        <w:t>7. nslookup</w:t>
+      </w:r>
+    </w:p>
+    <w:p>
+      <w:pPr>
+        <w:jc w:val="both"/>
+        <w:rPr>
+          <w:sz w:val="24"/>
+          <w:szCs w:val="24"/>
+        </w:rPr>
+      </w:pPr>
+      <w:r>
+        <w:rPr>
+          <w:sz w:val="24"/>
+          <w:szCs w:val="24"/>
+        </w:rPr>
+        <w:t>The nslookup command is used to display the IP address if we know the DNS (Domain Name System) information about a given domain name or vice versa. When we enter the domain name, the IP address of that particular domain is displayed.</w:t>
+      </w:r>
+      <w:r>
         <w:t xml:space="preserve"> </w:t>
       </w:r>
       <w:r>
         <w:rPr>
-          <w:b/>
-          <w:bCs/>
-          <w:sz w:val="24"/>
-          <w:szCs w:val="24"/>
-        </w:rPr>
-        <w:t xml:space="preserve">6. </w:t>
-      </w:r>
-      <w:proofErr w:type="spellStart"/>
-      <w:r>
-        <w:rPr>
-          <w:b/>
-          <w:bCs/>
-          <w:sz w:val="24"/>
-          <w:szCs w:val="24"/>
-        </w:rPr>
-        <w:t>pathping</w:t>
-      </w:r>
-      <w:proofErr w:type="spellEnd"/>
-    </w:p>
-    <w:p>
-      <w:pPr>
-        <w:jc w:val="both"/>
-        <w:rPr>
-          <w:noProof/>
-        </w:rPr>
-      </w:pPr>
-      <w:r>
-        <w:rPr>
-          <w:sz w:val="24"/>
-          <w:szCs w:val="24"/>
-        </w:rPr>
-        <w:t xml:space="preserve">The </w:t>
-      </w:r>
-      <w:proofErr w:type="spellStart"/>
-      <w:r>
-        <w:rPr>
-          <w:sz w:val="24"/>
-          <w:szCs w:val="24"/>
-        </w:rPr>
-        <w:t>pathping</w:t>
-      </w:r>
-      <w:proofErr w:type="spellEnd"/>
-      <w:r>
-        <w:rPr>
-          <w:sz w:val="24"/>
-          <w:szCs w:val="24"/>
-        </w:rPr>
-        <w:t xml:space="preserve"> command is used to troubleshoot network issues. It combines features of both tracert and ping commands. When executed, it displays the IP addresses of each hop along with the round-trip time (RTT) for reaching that hop. </w:t>
-      </w:r>
-      <w:proofErr w:type="spellStart"/>
-      <w:r>
-        <w:rPr>
-          <w:sz w:val="24"/>
-          <w:szCs w:val="24"/>
-        </w:rPr>
-        <w:t>Pathping</w:t>
-      </w:r>
-      <w:proofErr w:type="spellEnd"/>
-      <w:r>
-        <w:rPr>
-          <w:sz w:val="24"/>
-          <w:szCs w:val="24"/>
-        </w:rPr>
-        <w:t xml:space="preserve"> provides more detailed information compared to tracert or ping alone. It computes the data for 25 seconds.</w:t>
-      </w:r>
-    </w:p>
-    <w:p>
-      <w:pPr>
-        <w:jc w:val="both"/>
-        <w:rPr>
-          <w:sz w:val="24"/>
-          <w:szCs w:val="24"/>
-        </w:rPr>
-      </w:pPr>
-      <w:r>
-        <w:rPr>
-          <w:noProof/>
+          <w:sz w:val="24"/>
+          <w:szCs w:val="24"/>
+        </w:rPr>
+        <w:t>The nslookup command is useful for troubleshooting DNS-related issues.</w:t>
+      </w:r>
+    </w:p>
+    <w:p>
+      <w:pPr>
+        <w:jc w:val="both"/>
+        <w:rPr>
+          <w:sz w:val="24"/>
+          <w:szCs w:val="24"/>
+        </w:rPr>
+      </w:pPr>
+    </w:p>
+    <w:p>
+      <w:pPr>
+        <w:jc w:val="both"/>
+        <w:rPr>
+          <w:sz w:val="24"/>
+          <w:szCs w:val="24"/>
+        </w:rPr>
+      </w:pPr>
+      <w:r>
+        <w:rPr>
           <w:sz w:val="24"/>
           <w:szCs w:val="24"/>
         </w:rPr>
         <w:drawing>
-          <wp:inline distT="0" distB="0" distL="0" distR="0" wp14:anchorId="7C54AD39" wp14:editId="4DCB4894">
-            <wp:extent cx="5943600" cy="3886200"/>
-            <wp:effectExtent l="0" t="0" r="0" b="0"/>
-            <wp:docPr id="1531616101" name="Picture 1"/>
+          <wp:inline distT="0" distB="0" distL="0" distR="0" wp14:anchorId="62B6A7FB" wp14:editId="14573D60">
+            <wp:extent cx="5210902" cy="4010585"/>
+            <wp:effectExtent l="0" t="0" r="0" b="9525"/>
+            <wp:docPr id="1202290138" name="Picture 1"/>
             <wp:cNvGraphicFramePr>
               <a:graphicFrameLocks xmlns:a="http://schemas.openxmlformats.org/drawingml/2006/main" noChangeAspect="1"/>
             </wp:cNvGraphicFramePr>
@@ -1875,7 +1647,7 @@
               <a:graphicData uri="http://schemas.openxmlformats.org/drawingml/2006/picture">
                 <pic:pic xmlns:pic="http://schemas.openxmlformats.org/drawingml/2006/picture">
                   <pic:nvPicPr>
-                    <pic:cNvPr id="1531616101" name=""/>
+                    <pic:cNvPr id="1202290138" name=""/>
                     <pic:cNvPicPr/>
                   </pic:nvPicPr>
                   <pic:blipFill>
@@ -1887,147 +1659,7 @@
                   <pic:spPr>
                     <a:xfrm>
                       <a:off x="0" y="0"/>
-                      <a:ext cx="5943600" cy="3886200"/>
-                    </a:xfrm>
-                    <a:prstGeom prst="rect">
-                      <a:avLst/>
-                    </a:prstGeom>
-                  </pic:spPr>
-                </pic:pic>
-              </a:graphicData>
-            </a:graphic>
-          </wp:inline>
-        </w:drawing>
-      </w:r>
-    </w:p>
-    <w:p>
-      <w:pPr>
-        <w:rPr>
-          <w:b/>
-          <w:bCs/>
-          <w:sz w:val="24"/>
-          <w:szCs w:val="24"/>
-        </w:rPr>
-      </w:pPr>
-      <w:r>
-        <w:rPr>
-          <w:b/>
-          <w:bCs/>
-          <w:sz w:val="24"/>
-          <w:szCs w:val="24"/>
-        </w:rPr>
-        <w:lastRenderedPageBreak/>
-        <w:t xml:space="preserve">7. </w:t>
-      </w:r>
-      <w:proofErr w:type="spellStart"/>
-      <w:r>
-        <w:rPr>
-          <w:b/>
-          <w:bCs/>
-          <w:sz w:val="24"/>
-          <w:szCs w:val="24"/>
-        </w:rPr>
-        <w:t>nslookup</w:t>
-      </w:r>
-      <w:proofErr w:type="spellEnd"/>
-    </w:p>
-    <w:p>
-      <w:pPr>
-        <w:jc w:val="both"/>
-        <w:rPr>
-          <w:sz w:val="24"/>
-          <w:szCs w:val="24"/>
-        </w:rPr>
-      </w:pPr>
-      <w:r>
-        <w:rPr>
-          <w:sz w:val="24"/>
-          <w:szCs w:val="24"/>
-        </w:rPr>
-        <w:t xml:space="preserve">The </w:t>
-      </w:r>
-      <w:proofErr w:type="spellStart"/>
-      <w:r>
-        <w:rPr>
-          <w:sz w:val="24"/>
-          <w:szCs w:val="24"/>
-        </w:rPr>
-        <w:t>nslookup</w:t>
-      </w:r>
-      <w:proofErr w:type="spellEnd"/>
-      <w:r>
-        <w:rPr>
-          <w:sz w:val="24"/>
-          <w:szCs w:val="24"/>
-        </w:rPr>
-        <w:t xml:space="preserve"> command is used to display the IP address if we know the DNS (Domain Name System) information about a given domain name or vice versa. When we enter the domain name, the IP address of that particular domain is displayed.</w:t>
-      </w:r>
-      <w:r>
-        <w:t xml:space="preserve"> </w:t>
-      </w:r>
-      <w:r>
-        <w:rPr>
-          <w:sz w:val="24"/>
-          <w:szCs w:val="24"/>
-        </w:rPr>
-        <w:t xml:space="preserve">The </w:t>
-      </w:r>
-      <w:proofErr w:type="spellStart"/>
-      <w:r>
-        <w:rPr>
-          <w:sz w:val="24"/>
-          <w:szCs w:val="24"/>
-        </w:rPr>
-        <w:t>nslookup</w:t>
-      </w:r>
-      <w:proofErr w:type="spellEnd"/>
-      <w:r>
-        <w:rPr>
-          <w:sz w:val="24"/>
-          <w:szCs w:val="24"/>
-        </w:rPr>
-        <w:t xml:space="preserve"> command is useful for troubleshooting DNS-related issues.</w:t>
-      </w:r>
-    </w:p>
-    <w:p>
-      <w:pPr>
-        <w:jc w:val="both"/>
-        <w:rPr>
-          <w:sz w:val="24"/>
-          <w:szCs w:val="24"/>
-        </w:rPr>
-      </w:pPr>
-      <w:r>
-        <w:rPr>
-          <w:noProof/>
-          <w:sz w:val="24"/>
-          <w:szCs w:val="24"/>
-        </w:rPr>
-        <w:drawing>
-          <wp:inline distT="0" distB="0" distL="0" distR="0" wp14:anchorId="3671D443" wp14:editId="47E8E8A1">
-            <wp:extent cx="5464013" cy="2453853"/>
-            <wp:effectExtent l="0" t="0" r="3810" b="3810"/>
-            <wp:docPr id="1963476877" name="Picture 1"/>
-            <wp:cNvGraphicFramePr>
-              <a:graphicFrameLocks xmlns:a="http://schemas.openxmlformats.org/drawingml/2006/main" noChangeAspect="1"/>
-            </wp:cNvGraphicFramePr>
-            <a:graphic xmlns:a="http://schemas.openxmlformats.org/drawingml/2006/main">
-              <a:graphicData uri="http://schemas.openxmlformats.org/drawingml/2006/picture">
-                <pic:pic xmlns:pic="http://schemas.openxmlformats.org/drawingml/2006/picture">
-                  <pic:nvPicPr>
-                    <pic:cNvPr id="1963476877" name=""/>
-                    <pic:cNvPicPr/>
-                  </pic:nvPicPr>
-                  <pic:blipFill>
-                    <a:blip r:embed="rId21"/>
-                    <a:stretch>
-                      <a:fillRect/>
-                    </a:stretch>
-                  </pic:blipFill>
-                  <pic:spPr>
-                    <a:xfrm>
-                      <a:off x="0" y="0"/>
-                      <a:ext cx="5464013" cy="2453853"/>
+                      <a:ext cx="5210902" cy="4010585"/>
                     </a:xfrm>
                     <a:prstGeom prst="rect">
                       <a:avLst/>

</xml_diff>